<commit_message>
Corrected WBA - signed by Nelly Tay
</commit_message>
<xml_diff>
--- a/docs/Work_Breakdown_Agreement.docx
+++ b/docs/Work_Breakdown_Agreement.docx
@@ -240,21 +240,7 @@
               <w:rPr>
                 <w:b/>
               </w:rPr>
-              <w:t xml:space="preserve">(III) Design rationale based on functionalities we </w:t>
-            </w:r>
-            <w:proofErr w:type="gramStart"/>
-            <w:r>
-              <w:rPr>
-                <w:b/>
-              </w:rPr>
-              <w:t>are in charge of</w:t>
-            </w:r>
-            <w:proofErr w:type="gramEnd"/>
-            <w:r>
-              <w:rPr>
-                <w:b/>
-              </w:rPr>
-              <w:t xml:space="preserve"> individually:</w:t>
+              <w:t>(III) Design rationale based on functionalities we are in charge of individually:</w:t>
             </w:r>
           </w:p>
         </w:tc>
@@ -550,24 +536,8 @@
                 <w:sz w:val="20"/>
                 <w:szCs w:val="20"/>
               </w:rPr>
-              <w:t>Follow item (</w:t>
-            </w:r>
-            <w:r>
-              <w:rPr>
-                <w:sz w:val="20"/>
-                <w:szCs w:val="20"/>
-              </w:rPr>
-              <w:t xml:space="preserve">Fruits and </w:t>
-            </w:r>
-            <w:proofErr w:type="gramStart"/>
-            <w:r>
-              <w:rPr>
-                <w:sz w:val="20"/>
-                <w:szCs w:val="20"/>
-              </w:rPr>
-              <w:t>Corpse )</w:t>
-            </w:r>
-            <w:proofErr w:type="gramEnd"/>
+              <w:t>Follow item (Fruits and Corpse )</w:t>
+            </w:r>
           </w:p>
           <w:p>
             <w:pPr>
@@ -898,20 +868,13 @@
                 <w:szCs w:val="20"/>
               </w:rPr>
             </w:pPr>
-            <w:r>
-              <w:rPr>
-                <w:sz w:val="20"/>
-                <w:szCs w:val="20"/>
-              </w:rPr>
-              <w:t xml:space="preserve">Player </w:t>
-            </w:r>
             <w:proofErr w:type="spellStart"/>
             <w:r>
               <w:rPr>
                 <w:sz w:val="20"/>
                 <w:szCs w:val="20"/>
               </w:rPr>
-              <w:t>FeedAction</w:t>
+              <w:t>PlayerFeedAction</w:t>
             </w:r>
             <w:proofErr w:type="spellEnd"/>
             <w:r>
@@ -1342,6 +1305,22 @@
           <w:szCs w:val="20"/>
         </w:rPr>
       </w:pPr>
+    </w:p>
+    <w:p>
+      <w:pPr>
+        <w:rPr>
+          <w:sz w:val="20"/>
+          <w:szCs w:val="20"/>
+        </w:rPr>
+      </w:pPr>
+    </w:p>
+    <w:p>
+      <w:pPr>
+        <w:rPr>
+          <w:sz w:val="20"/>
+          <w:szCs w:val="20"/>
+        </w:rPr>
+      </w:pPr>
       <w:r>
         <w:rPr>
           <w:sz w:val="20"/>
@@ -1365,38 +1344,77 @@
           <w:szCs w:val="20"/>
         </w:rPr>
       </w:pPr>
-    </w:p>
-    <w:p>
-      <w:pPr>
-        <w:rPr>
-          <w:sz w:val="20"/>
-          <w:szCs w:val="20"/>
-        </w:rPr>
-      </w:pPr>
-    </w:p>
-    <w:p>
-      <w:pPr>
-        <w:rPr>
-          <w:sz w:val="20"/>
-          <w:szCs w:val="20"/>
-        </w:rPr>
-      </w:pPr>
-    </w:p>
-    <w:p>
-      <w:pPr>
-        <w:rPr>
-          <w:sz w:val="20"/>
-          <w:szCs w:val="20"/>
-        </w:rPr>
-      </w:pPr>
-    </w:p>
-    <w:p>
-      <w:pPr>
-        <w:rPr>
-          <w:sz w:val="20"/>
-          <w:szCs w:val="20"/>
-        </w:rPr>
-      </w:pPr>
+      <w:r>
+        <w:rPr>
+          <w:noProof/>
+          <w:sz w:val="20"/>
+          <w:szCs w:val="20"/>
+        </w:rPr>
+        <w:drawing>
+          <wp:inline distT="0" distB="0" distL="0" distR="0" wp14:anchorId="67330C09" wp14:editId="31EFA869">
+            <wp:extent cx="1225127" cy="1097280"/>
+            <wp:effectExtent l="0" t="0" r="0" b="7620"/>
+            <wp:docPr id="3" name="Picture 3"/>
+            <wp:cNvGraphicFramePr>
+              <a:graphicFrameLocks xmlns:a="http://schemas.openxmlformats.org/drawingml/2006/main" noChangeAspect="1"/>
+            </wp:cNvGraphicFramePr>
+            <a:graphic xmlns:a="http://schemas.openxmlformats.org/drawingml/2006/main">
+              <a:graphicData uri="http://schemas.openxmlformats.org/drawingml/2006/picture">
+                <pic:pic xmlns:pic="http://schemas.openxmlformats.org/drawingml/2006/picture">
+                  <pic:nvPicPr>
+                    <pic:cNvPr id="3" name="Picture 3"/>
+                    <pic:cNvPicPr/>
+                  </pic:nvPicPr>
+                  <pic:blipFill>
+                    <a:blip r:embed="rId5" cstate="print">
+                      <a:extLst>
+                        <a:ext uri="{28A0092B-C50C-407E-A947-70E740481C1C}">
+                          <a14:useLocalDpi xmlns:a14="http://schemas.microsoft.com/office/drawing/2010/main" val="0"/>
+                        </a:ext>
+                      </a:extLst>
+                    </a:blip>
+                    <a:stretch>
+                      <a:fillRect/>
+                    </a:stretch>
+                  </pic:blipFill>
+                  <pic:spPr>
+                    <a:xfrm>
+                      <a:off x="0" y="0"/>
+                      <a:ext cx="1262170" cy="1130458"/>
+                    </a:xfrm>
+                    <a:prstGeom prst="rect">
+                      <a:avLst/>
+                    </a:prstGeom>
+                  </pic:spPr>
+                </pic:pic>
+              </a:graphicData>
+            </a:graphic>
+          </wp:inline>
+        </w:drawing>
+      </w:r>
+    </w:p>
+    <w:p>
+      <w:pPr>
+        <w:rPr>
+          <w:sz w:val="20"/>
+          <w:szCs w:val="20"/>
+        </w:rPr>
+      </w:pPr>
+    </w:p>
+    <w:p>
+      <w:pPr>
+        <w:rPr>
+          <w:sz w:val="20"/>
+          <w:szCs w:val="20"/>
+        </w:rPr>
+      </w:pPr>
+      <w:r>
+        <w:rPr>
+          <w:sz w:val="20"/>
+          <w:szCs w:val="20"/>
+        </w:rPr>
+        <w:t>I accept this WBA.</w:t>
+      </w:r>
     </w:p>
     <w:p>
       <w:pPr>

</xml_diff>